<commit_message>
refs #125 Protokoll Sitzung 2
</commit_message>
<xml_diff>
--- a/doc/02_Protokolle/2011_03_03_protokoll_01.docx
+++ b/doc/02_Protokolle/2011_03_03_protokoll_01.docx
@@ -1,6 +1,6 @@
 
 <file path=word/document.xml><?xml version="1.0" encoding="utf-8"?>
-<w:document xmlns:ve="http://schemas.openxmlformats.org/markup-compatibility/2006" xmlns:o="urn:schemas-microsoft-com:office:office" xmlns:r="http://schemas.openxmlformats.org/officeDocument/2006/relationships" xmlns:m="http://schemas.openxmlformats.org/officeDocument/2006/math" xmlns:v="urn:schemas-microsoft-com:vml" xmlns:wp="http://schemas.openxmlformats.org/drawingml/2006/wordprocessingDrawing" xmlns:w10="urn:schemas-microsoft-com:office:word" xmlns:w="http://schemas.openxmlformats.org/wordprocessingml/2006/main" xmlns:wne="http://schemas.microsoft.com/office/word/2006/wordml">
+<w:document xmlns:wpc="http://schemas.microsoft.com/office/word/2010/wordprocessingCanvas" xmlns:mc="http://schemas.openxmlformats.org/markup-compatibility/2006" xmlns:o="urn:schemas-microsoft-com:office:office" xmlns:r="http://schemas.openxmlformats.org/officeDocument/2006/relationships" xmlns:m="http://schemas.openxmlformats.org/officeDocument/2006/math" xmlns:v="urn:schemas-microsoft-com:vml" xmlns:wp14="http://schemas.microsoft.com/office/word/2010/wordprocessingDrawing" xmlns:wp="http://schemas.openxmlformats.org/drawingml/2006/wordprocessingDrawing" xmlns:w10="urn:schemas-microsoft-com:office:word" xmlns:w="http://schemas.openxmlformats.org/wordprocessingml/2006/main" xmlns:w14="http://schemas.microsoft.com/office/word/2010/wordml" xmlns:wpg="http://schemas.microsoft.com/office/word/2010/wordprocessingGroup" xmlns:wpi="http://schemas.microsoft.com/office/word/2010/wordprocessingInk" xmlns:wne="http://schemas.microsoft.com/office/word/2006/wordml" xmlns:wps="http://schemas.microsoft.com/office/word/2010/wordprocessingShape" mc:Ignorable="w14 wp14">
   <w:body>
     <w:p>
       <w:pPr>
@@ -57,7 +57,7 @@
         <w:tblStyle w:val="MittlereSchattierung1-Akzent1"/>
         <w:tblW w:w="0" w:type="auto"/>
         <w:tblInd w:w="108" w:type="dxa"/>
-        <w:tblLook w:val="04A0"/>
+        <w:tblLook w:val="04A0" w:firstRow="1" w:lastRow="0" w:firstColumn="1" w:lastColumn="0" w:noHBand="0" w:noVBand="1"/>
       </w:tblPr>
       <w:tblGrid>
         <w:gridCol w:w="1138"/>
@@ -67,11 +67,11 @@
       </w:tblGrid>
       <w:tr>
         <w:trPr>
-          <w:cnfStyle w:val="100000000000"/>
+          <w:cnfStyle w:val="100000000000" w:firstRow="1" w:lastRow="0" w:firstColumn="0" w:lastColumn="0" w:oddVBand="0" w:evenVBand="0" w:oddHBand="0" w:evenHBand="0" w:firstRowFirstColumn="0" w:firstRowLastColumn="0" w:lastRowFirstColumn="0" w:lastRowLastColumn="0"/>
         </w:trPr>
         <w:tc>
           <w:tcPr>
-            <w:cnfStyle w:val="001000000000"/>
+            <w:cnfStyle w:val="001000000000" w:firstRow="0" w:lastRow="0" w:firstColumn="1" w:lastColumn="0" w:oddVBand="0" w:evenVBand="0" w:oddHBand="0" w:evenHBand="0" w:firstRowFirstColumn="0" w:firstRowLastColumn="0" w:lastRowFirstColumn="0" w:lastRowLastColumn="0"/>
             <w:tcW w:w="1138" w:type="dxa"/>
           </w:tcPr>
           <w:p>
@@ -86,7 +86,7 @@
           </w:tcPr>
           <w:p>
             <w:pPr>
-              <w:cnfStyle w:val="100000000000"/>
+              <w:cnfStyle w:val="100000000000" w:firstRow="1" w:lastRow="0" w:firstColumn="0" w:lastColumn="0" w:oddVBand="0" w:evenVBand="0" w:oddHBand="0" w:evenHBand="0" w:firstRowFirstColumn="0" w:firstRowLastColumn="0" w:lastRowFirstColumn="0" w:lastRowLastColumn="0"/>
             </w:pPr>
             <w:r>
               <w:t>Version</w:t>
@@ -99,7 +99,7 @@
           </w:tcPr>
           <w:p>
             <w:pPr>
-              <w:cnfStyle w:val="100000000000"/>
+              <w:cnfStyle w:val="100000000000" w:firstRow="1" w:lastRow="0" w:firstColumn="0" w:lastColumn="0" w:oddVBand="0" w:evenVBand="0" w:oddHBand="0" w:evenHBand="0" w:firstRowFirstColumn="0" w:firstRowLastColumn="0" w:lastRowFirstColumn="0" w:lastRowLastColumn="0"/>
             </w:pPr>
             <w:r>
               <w:t>Änderung</w:t>
@@ -112,7 +112,7 @@
           </w:tcPr>
           <w:p>
             <w:pPr>
-              <w:cnfStyle w:val="100000000000"/>
+              <w:cnfStyle w:val="100000000000" w:firstRow="1" w:lastRow="0" w:firstColumn="0" w:lastColumn="0" w:oddVBand="0" w:evenVBand="0" w:oddHBand="0" w:evenHBand="0" w:firstRowFirstColumn="0" w:firstRowLastColumn="0" w:lastRowFirstColumn="0" w:lastRowLastColumn="0"/>
             </w:pPr>
             <w:r>
               <w:t>Autor</w:t>
@@ -122,11 +122,11 @@
       </w:tr>
       <w:tr>
         <w:trPr>
-          <w:cnfStyle w:val="000000100000"/>
+          <w:cnfStyle w:val="000000100000" w:firstRow="0" w:lastRow="0" w:firstColumn="0" w:lastColumn="0" w:oddVBand="0" w:evenVBand="0" w:oddHBand="1" w:evenHBand="0" w:firstRowFirstColumn="0" w:firstRowLastColumn="0" w:lastRowFirstColumn="0" w:lastRowLastColumn="0"/>
         </w:trPr>
         <w:tc>
           <w:tcPr>
-            <w:cnfStyle w:val="001000000000"/>
+            <w:cnfStyle w:val="001000000000" w:firstRow="0" w:lastRow="0" w:firstColumn="1" w:lastColumn="0" w:oddVBand="0" w:evenVBand="0" w:oddHBand="0" w:evenHBand="0" w:firstRowFirstColumn="0" w:firstRowLastColumn="0" w:lastRowFirstColumn="0" w:lastRowLastColumn="0"/>
             <w:tcW w:w="1138" w:type="dxa"/>
           </w:tcPr>
           <w:p>
@@ -155,7 +155,7 @@
           </w:tcPr>
           <w:p>
             <w:pPr>
-              <w:cnfStyle w:val="000000100000"/>
+              <w:cnfStyle w:val="000000100000" w:firstRow="0" w:lastRow="0" w:firstColumn="0" w:lastColumn="0" w:oddVBand="0" w:evenVBand="0" w:oddHBand="1" w:evenHBand="0" w:firstRowFirstColumn="0" w:firstRowLastColumn="0" w:lastRowFirstColumn="0" w:lastRowLastColumn="0"/>
             </w:pPr>
             <w:r>
               <w:t>1.0</w:t>
@@ -168,7 +168,7 @@
           </w:tcPr>
           <w:p>
             <w:pPr>
-              <w:cnfStyle w:val="000000100000"/>
+              <w:cnfStyle w:val="000000100000" w:firstRow="0" w:lastRow="0" w:firstColumn="0" w:lastColumn="0" w:oddVBand="0" w:evenVBand="0" w:oddHBand="1" w:evenHBand="0" w:firstRowFirstColumn="0" w:firstRowLastColumn="0" w:lastRowFirstColumn="0" w:lastRowLastColumn="0"/>
             </w:pPr>
             <w:r>
               <w:t>Erste Version des Dokuments</w:t>
@@ -181,7 +181,7 @@
           </w:tcPr>
           <w:p>
             <w:pPr>
-              <w:cnfStyle w:val="000000100000"/>
+              <w:cnfStyle w:val="000000100000" w:firstRow="0" w:lastRow="0" w:firstColumn="0" w:lastColumn="0" w:oddVBand="0" w:evenVBand="0" w:oddHBand="1" w:evenHBand="0" w:firstRowFirstColumn="0" w:firstRowLastColumn="0" w:lastRowFirstColumn="0" w:lastRowLastColumn="0"/>
             </w:pPr>
             <w:r>
               <w:t>HC</w:t>
@@ -429,13 +429,8 @@
     </w:p>
     <w:p>
       <w:r>
-        <w:t xml:space="preserve">Besprechung Projektplan mit Herrn </w:t>
+        <w:t>Besprechung Projektplan mit Herrn Rudin</w:t>
       </w:r>
-      <w:proofErr w:type="spellStart"/>
-      <w:r>
-        <w:t>Rudin</w:t>
-      </w:r>
-      <w:proofErr w:type="spellEnd"/>
     </w:p>
     <w:p>
       <w:pPr>
@@ -454,15 +449,7 @@
         </w:numPr>
       </w:pPr>
       <w:r>
-        <w:t xml:space="preserve">Die verschiedenen Phasen müssen nicht mit </w:t>
-      </w:r>
-      <w:proofErr w:type="spellStart"/>
-      <w:r>
-        <w:t>RedMine</w:t>
-      </w:r>
-      <w:proofErr w:type="spellEnd"/>
-      <w:r>
-        <w:t xml:space="preserve"> erfasst werden.</w:t>
+        <w:t>Die verschiedenen Phasen müssen nicht mit RedMine erfasst werden.</w:t>
       </w:r>
     </w:p>
     <w:p>
@@ -474,15 +461,7 @@
         </w:numPr>
       </w:pPr>
       <w:r>
-        <w:t xml:space="preserve">Nach jeder Iteration kann ein </w:t>
-      </w:r>
-      <w:proofErr w:type="spellStart"/>
-      <w:r>
-        <w:t>Milestone</w:t>
-      </w:r>
-      <w:proofErr w:type="spellEnd"/>
-      <w:r>
-        <w:t xml:space="preserve"> erfolgen, dies ist aber nicht zwingen</w:t>
+        <w:t>Nach jeder Iteration kann ein Milestone erfolgen, dies ist aber nicht zwingen</w:t>
       </w:r>
       <w:r>
         <w:t>d</w:t>
@@ -512,23 +491,7 @@
         </w:numPr>
       </w:pPr>
       <w:r>
-        <w:t xml:space="preserve">Die Stunden dürfen über </w:t>
-      </w:r>
-      <w:proofErr w:type="spellStart"/>
-      <w:r>
-        <w:t>RedMine</w:t>
-      </w:r>
-      <w:proofErr w:type="spellEnd"/>
-      <w:r>
-        <w:t xml:space="preserve"> ausgewertet werden, da es über ausreichende Reporting Möglichkeiten verfügt. Der Projektplan soll auf </w:t>
-      </w:r>
-      <w:proofErr w:type="spellStart"/>
-      <w:r>
-        <w:t>RedMine</w:t>
-      </w:r>
-      <w:proofErr w:type="spellEnd"/>
-      <w:r>
-        <w:t xml:space="preserve"> verweisen und eine klare Beschreibung zu</w:t>
+        <w:t>Die Stunden dürfen über RedMine ausgewertet werden, da es über ausreichende Reporting Möglichkeiten verfügt. Der Projektplan soll auf RedMine verweisen und eine klare Beschreibung zu</w:t>
       </w:r>
       <w:r>
         <w:t xml:space="preserve">r genauen Organisation </w:t>
@@ -552,15 +515,7 @@
         </w:numPr>
       </w:pPr>
       <w:r>
-        <w:t xml:space="preserve">Bei Review Snapshot von </w:t>
-      </w:r>
-      <w:proofErr w:type="spellStart"/>
-      <w:r>
-        <w:t>RedMine</w:t>
-      </w:r>
-      <w:proofErr w:type="spellEnd"/>
-      <w:r>
-        <w:t xml:space="preserve"> mitschicken</w:t>
+        <w:t>Bei Review Snapshot von RedMine mitschicken</w:t>
       </w:r>
     </w:p>
     <w:p>
@@ -572,15 +527,7 @@
         </w:numPr>
       </w:pPr>
       <w:r>
-        <w:t xml:space="preserve">Automatischer </w:t>
-      </w:r>
-      <w:proofErr w:type="spellStart"/>
-      <w:r>
-        <w:t>Buildserver</w:t>
-      </w:r>
-      <w:proofErr w:type="spellEnd"/>
-      <w:r>
-        <w:t xml:space="preserve"> (Bsp. Hudson) sollte nur zur Anwendung kommen falls dies für das Projekt vorteilhaft ist, was in diesem Projekt nicht der Fall ist.</w:t>
+        <w:t>Automatischer Buildserver (Bsp. Hudson) sollte nur zur Anwendung kommen falls dies für das Projekt vorteilhaft ist, was in diesem Projekt nicht der Fall ist.</w:t>
       </w:r>
     </w:p>
     <w:p>
@@ -603,13 +550,8 @@
           <w:numId w:val="6"/>
         </w:numPr>
       </w:pPr>
-      <w:proofErr w:type="spellStart"/>
       <w:r>
-        <w:t>Milestones</w:t>
-      </w:r>
-      <w:proofErr w:type="spellEnd"/>
-      <w:r>
-        <w:t xml:space="preserve"> müssen im Dokument beschrieben werden</w:t>
+        <w:t>Milestones müssen im Dokument beschrieben werden</w:t>
       </w:r>
     </w:p>
     <w:p>
@@ -633,15 +575,7 @@
         </w:numPr>
       </w:pPr>
       <w:r>
-        <w:t>Version der verwendeten Software angeben (</w:t>
-      </w:r>
-      <w:proofErr w:type="spellStart"/>
-      <w:r>
-        <w:t>Rails</w:t>
-      </w:r>
-      <w:proofErr w:type="spellEnd"/>
-      <w:r>
-        <w:t xml:space="preserve"> fehlt zudem)</w:t>
+        <w:t>Version der verwendeten Software angeben (Rails fehlt zudem)</w:t>
       </w:r>
     </w:p>
     <w:p>
@@ -652,29 +586,8 @@
           <w:numId w:val="6"/>
         </w:numPr>
       </w:pPr>
-      <w:proofErr w:type="spellStart"/>
       <w:r>
-        <w:t>Ersichtlichkeit</w:t>
-      </w:r>
-      <w:proofErr w:type="spellEnd"/>
-      <w:r>
-        <w:t xml:space="preserve"> Code-Reviews: Pro Code-Review Ticket </w:t>
-      </w:r>
-      <w:proofErr w:type="gramStart"/>
-      <w:r>
-        <w:t>im</w:t>
-      </w:r>
-      <w:proofErr w:type="gramEnd"/>
-      <w:r>
-        <w:t xml:space="preserve"> </w:t>
-      </w:r>
-      <w:proofErr w:type="spellStart"/>
-      <w:r>
-        <w:t>RedMine</w:t>
-      </w:r>
-      <w:proofErr w:type="spellEnd"/>
-      <w:r>
-        <w:t xml:space="preserve"> erstellen und darauf Stunden verbuchen.</w:t>
+        <w:t>Ersichtlichkeit Code-Reviews: Pro Code-Review Ticket im RedMine erstellen und darauf Stunden verbuchen.</w:t>
       </w:r>
     </w:p>
     <w:p>
@@ -703,8 +616,6 @@
       <w:r>
         <w:t>Projektplan und danach vergleichen</w:t>
       </w:r>
-      <w:bookmarkStart w:id="2" w:name="_GoBack"/>
-      <w:bookmarkEnd w:id="2"/>
       <w:r>
         <w:t xml:space="preserve"> Stand Projektplan und wie gross Zeitabweichung ist.</w:t>
       </w:r>
@@ -733,19 +644,9 @@
           <w:numId w:val="5"/>
         </w:numPr>
       </w:pPr>
-      <w:proofErr w:type="spellStart"/>
       <w:r>
-        <w:t>Lorem</w:t>
+        <w:t>Lorem ipsum</w:t>
       </w:r>
-      <w:proofErr w:type="spellEnd"/>
-      <w:r>
-        <w:t xml:space="preserve"> </w:t>
-      </w:r>
-      <w:proofErr w:type="spellStart"/>
-      <w:r>
-        <w:t>ipsum</w:t>
-      </w:r>
-      <w:proofErr w:type="spellEnd"/>
     </w:p>
     <w:p>
       <w:pPr>
@@ -764,19 +665,31 @@
           <w:numId w:val="5"/>
         </w:numPr>
       </w:pPr>
-      <w:proofErr w:type="spellStart"/>
       <w:r>
-        <w:t>Lorem</w:t>
+        <w:t>Lorem ipsum</w:t>
       </w:r>
-      <w:proofErr w:type="spellEnd"/>
+    </w:p>
+    <w:p>
+      <w:pPr>
+        <w:pStyle w:val="berschrift2"/>
+      </w:pPr>
       <w:r>
-        <w:t xml:space="preserve"> </w:t>
+        <w:t>Steiner Diego</w:t>
       </w:r>
-      <w:proofErr w:type="spellStart"/>
+    </w:p>
+    <w:p>
+      <w:pPr>
+        <w:pStyle w:val="Listenabsatz"/>
+        <w:numPr>
+          <w:ilvl w:val="0"/>
+          <w:numId w:val="5"/>
+        </w:numPr>
+      </w:pPr>
       <w:r>
-        <w:t>ipsum</w:t>
+        <w:t>Lorem ipsum</w:t>
       </w:r>
-      <w:proofErr w:type="spellEnd"/>
+      <w:bookmarkStart w:id="2" w:name="_GoBack"/>
+      <w:bookmarkEnd w:id="2"/>
     </w:p>
     <w:p>
       <w:pPr>
@@ -794,19 +707,9 @@
           <w:numId w:val="5"/>
         </w:numPr>
       </w:pPr>
-      <w:proofErr w:type="spellStart"/>
       <w:r>
-        <w:t>Lorem</w:t>
+        <w:t>Lorem ipsum</w:t>
       </w:r>
-      <w:proofErr w:type="spellEnd"/>
-      <w:r>
-        <w:t xml:space="preserve"> </w:t>
-      </w:r>
-      <w:proofErr w:type="spellStart"/>
-      <w:r>
-        <w:t>ipsum</w:t>
-      </w:r>
-      <w:proofErr w:type="spellEnd"/>
     </w:p>
     <w:p>
       <w:pPr>
@@ -824,23 +727,13 @@
           <w:numId w:val="5"/>
         </w:numPr>
       </w:pPr>
-      <w:proofErr w:type="spellStart"/>
       <w:r>
-        <w:t>Lorem</w:t>
+        <w:t>Lorem ipsum</w:t>
       </w:r>
-      <w:proofErr w:type="spellEnd"/>
-      <w:r>
-        <w:t xml:space="preserve"> </w:t>
-      </w:r>
-      <w:proofErr w:type="spellStart"/>
-      <w:r>
-        <w:t>ipsum</w:t>
-      </w:r>
-      <w:proofErr w:type="spellEnd"/>
     </w:p>
     <w:sectPr>
-      <w:headerReference w:type="default" r:id="rId8"/>
-      <w:footerReference w:type="default" r:id="rId9"/>
+      <w:headerReference w:type="default" r:id="rId9"/>
+      <w:footerReference w:type="default" r:id="rId10"/>
       <w:pgSz w:w="11906" w:h="16838"/>
       <w:pgMar w:top="1417" w:right="1417" w:bottom="1134" w:left="1417" w:header="708" w:footer="708" w:gutter="0"/>
       <w:cols w:space="708"/>
@@ -851,7 +744,7 @@
 </file>
 
 <file path=word/endnotes.xml><?xml version="1.0" encoding="utf-8"?>
-<w:endnotes xmlns:ve="http://schemas.openxmlformats.org/markup-compatibility/2006" xmlns:o="urn:schemas-microsoft-com:office:office" xmlns:r="http://schemas.openxmlformats.org/officeDocument/2006/relationships" xmlns:m="http://schemas.openxmlformats.org/officeDocument/2006/math" xmlns:v="urn:schemas-microsoft-com:vml" xmlns:wp="http://schemas.openxmlformats.org/drawingml/2006/wordprocessingDrawing" xmlns:w10="urn:schemas-microsoft-com:office:word" xmlns:w="http://schemas.openxmlformats.org/wordprocessingml/2006/main" xmlns:wne="http://schemas.microsoft.com/office/word/2006/wordml">
+<w:endnotes xmlns:wpc="http://schemas.microsoft.com/office/word/2010/wordprocessingCanvas" xmlns:mc="http://schemas.openxmlformats.org/markup-compatibility/2006" xmlns:o="urn:schemas-microsoft-com:office:office" xmlns:r="http://schemas.openxmlformats.org/officeDocument/2006/relationships" xmlns:m="http://schemas.openxmlformats.org/officeDocument/2006/math" xmlns:v="urn:schemas-microsoft-com:vml" xmlns:wp14="http://schemas.microsoft.com/office/word/2010/wordprocessingDrawing" xmlns:wp="http://schemas.openxmlformats.org/drawingml/2006/wordprocessingDrawing" xmlns:w10="urn:schemas-microsoft-com:office:word" xmlns:w="http://schemas.openxmlformats.org/wordprocessingml/2006/main" xmlns:w14="http://schemas.microsoft.com/office/word/2010/wordml" xmlns:wpg="http://schemas.microsoft.com/office/word/2010/wordprocessingGroup" xmlns:wpi="http://schemas.microsoft.com/office/word/2010/wordprocessingInk" xmlns:wne="http://schemas.microsoft.com/office/word/2006/wordml" xmlns:wps="http://schemas.microsoft.com/office/word/2010/wordprocessingShape" mc:Ignorable="w14 wp14">
   <w:endnote w:type="separator" w:id="-1">
     <w:p>
       <w:pPr>
@@ -876,7 +769,7 @@
 </file>
 
 <file path=word/footer1.xml><?xml version="1.0" encoding="utf-8"?>
-<w:ftr xmlns:ve="http://schemas.openxmlformats.org/markup-compatibility/2006" xmlns:o="urn:schemas-microsoft-com:office:office" xmlns:r="http://schemas.openxmlformats.org/officeDocument/2006/relationships" xmlns:m="http://schemas.openxmlformats.org/officeDocument/2006/math" xmlns:v="urn:schemas-microsoft-com:vml" xmlns:wp="http://schemas.openxmlformats.org/drawingml/2006/wordprocessingDrawing" xmlns:w10="urn:schemas-microsoft-com:office:word" xmlns:w="http://schemas.openxmlformats.org/wordprocessingml/2006/main" xmlns:wne="http://schemas.microsoft.com/office/word/2006/wordml">
+<w:ftr xmlns:wpc="http://schemas.microsoft.com/office/word/2010/wordprocessingCanvas" xmlns:mc="http://schemas.openxmlformats.org/markup-compatibility/2006" xmlns:o="urn:schemas-microsoft-com:office:office" xmlns:r="http://schemas.openxmlformats.org/officeDocument/2006/relationships" xmlns:m="http://schemas.openxmlformats.org/officeDocument/2006/math" xmlns:v="urn:schemas-microsoft-com:vml" xmlns:wp14="http://schemas.microsoft.com/office/word/2010/wordprocessingDrawing" xmlns:wp="http://schemas.openxmlformats.org/drawingml/2006/wordprocessingDrawing" xmlns:w10="urn:schemas-microsoft-com:office:word" xmlns:w="http://schemas.openxmlformats.org/wordprocessingml/2006/main" xmlns:w14="http://schemas.microsoft.com/office/word/2010/wordml" xmlns:wpg="http://schemas.microsoft.com/office/word/2010/wordprocessingGroup" xmlns:wpi="http://schemas.microsoft.com/office/word/2010/wordprocessingInk" xmlns:wne="http://schemas.microsoft.com/office/word/2006/wordml" xmlns:wps="http://schemas.microsoft.com/office/word/2010/wordprocessingShape" mc:Ignorable="w14 wp14">
   <w:p>
     <w:pPr>
       <w:pStyle w:val="Fuzeile"/>
@@ -954,7 +847,7 @@
       <w:rPr>
         <w:noProof/>
       </w:rPr>
-      <w:t>4. März 2011</w:t>
+      <w:t>7. März 2011</w:t>
     </w:r>
     <w:r>
       <w:fldChar w:fldCharType="end"/>
@@ -992,7 +885,7 @@
         <w:noProof/>
         <w:lang w:val="de-DE"/>
       </w:rPr>
-      <w:t>1</w:t>
+      <w:t>2</w:t>
     </w:r>
     <w:r>
       <w:rPr>
@@ -1006,22 +899,40 @@
       </w:rPr>
       <w:t xml:space="preserve"> von </w:t>
     </w:r>
-    <w:fldSimple w:instr="NUMPAGES  \* Arabic  \* MERGEFORMAT">
-      <w:r>
-        <w:rPr>
-          <w:b/>
-          <w:noProof/>
-          <w:lang w:val="de-DE"/>
-        </w:rPr>
-        <w:t>2</w:t>
-      </w:r>
-    </w:fldSimple>
+    <w:r>
+      <w:fldChar w:fldCharType="begin"/>
+    </w:r>
+    <w:r>
+      <w:instrText>NUMPAGES  \* A</w:instrText>
+    </w:r>
+    <w:r>
+      <w:instrText>rabic  \* MERGEFORMAT</w:instrText>
+    </w:r>
+    <w:r>
+      <w:fldChar w:fldCharType="separate"/>
+    </w:r>
+    <w:r>
+      <w:rPr>
+        <w:b/>
+        <w:noProof/>
+        <w:lang w:val="de-DE"/>
+      </w:rPr>
+      <w:t>2</w:t>
+    </w:r>
+    <w:r>
+      <w:rPr>
+        <w:b/>
+        <w:noProof/>
+        <w:lang w:val="de-DE"/>
+      </w:rPr>
+      <w:fldChar w:fldCharType="end"/>
+    </w:r>
   </w:p>
 </w:ftr>
 </file>
 
 <file path=word/footnotes.xml><?xml version="1.0" encoding="utf-8"?>
-<w:footnotes xmlns:ve="http://schemas.openxmlformats.org/markup-compatibility/2006" xmlns:o="urn:schemas-microsoft-com:office:office" xmlns:r="http://schemas.openxmlformats.org/officeDocument/2006/relationships" xmlns:m="http://schemas.openxmlformats.org/officeDocument/2006/math" xmlns:v="urn:schemas-microsoft-com:vml" xmlns:wp="http://schemas.openxmlformats.org/drawingml/2006/wordprocessingDrawing" xmlns:w10="urn:schemas-microsoft-com:office:word" xmlns:w="http://schemas.openxmlformats.org/wordprocessingml/2006/main" xmlns:wne="http://schemas.microsoft.com/office/word/2006/wordml">
+<w:footnotes xmlns:wpc="http://schemas.microsoft.com/office/word/2010/wordprocessingCanvas" xmlns:mc="http://schemas.openxmlformats.org/markup-compatibility/2006" xmlns:o="urn:schemas-microsoft-com:office:office" xmlns:r="http://schemas.openxmlformats.org/officeDocument/2006/relationships" xmlns:m="http://schemas.openxmlformats.org/officeDocument/2006/math" xmlns:v="urn:schemas-microsoft-com:vml" xmlns:wp14="http://schemas.microsoft.com/office/word/2010/wordprocessingDrawing" xmlns:wp="http://schemas.openxmlformats.org/drawingml/2006/wordprocessingDrawing" xmlns:w10="urn:schemas-microsoft-com:office:word" xmlns:w="http://schemas.openxmlformats.org/wordprocessingml/2006/main" xmlns:w14="http://schemas.microsoft.com/office/word/2010/wordml" xmlns:wpg="http://schemas.microsoft.com/office/word/2010/wordprocessingGroup" xmlns:wpi="http://schemas.microsoft.com/office/word/2010/wordprocessingInk" xmlns:wne="http://schemas.microsoft.com/office/word/2006/wordml" xmlns:wps="http://schemas.microsoft.com/office/word/2010/wordprocessingShape" mc:Ignorable="w14 wp14">
   <w:footnote w:type="separator" w:id="-1">
     <w:p>
       <w:pPr>
@@ -1046,7 +957,7 @@
 </file>
 
 <file path=word/header1.xml><?xml version="1.0" encoding="utf-8"?>
-<w:hdr xmlns:ve="http://schemas.openxmlformats.org/markup-compatibility/2006" xmlns:o="urn:schemas-microsoft-com:office:office" xmlns:r="http://schemas.openxmlformats.org/officeDocument/2006/relationships" xmlns:m="http://schemas.openxmlformats.org/officeDocument/2006/math" xmlns:v="urn:schemas-microsoft-com:vml" xmlns:wp="http://schemas.openxmlformats.org/drawingml/2006/wordprocessingDrawing" xmlns:w10="urn:schemas-microsoft-com:office:word" xmlns:w="http://schemas.openxmlformats.org/wordprocessingml/2006/main" xmlns:wne="http://schemas.microsoft.com/office/word/2006/wordml">
+<w:hdr xmlns:wpc="http://schemas.microsoft.com/office/word/2010/wordprocessingCanvas" xmlns:mc="http://schemas.openxmlformats.org/markup-compatibility/2006" xmlns:o="urn:schemas-microsoft-com:office:office" xmlns:r="http://schemas.openxmlformats.org/officeDocument/2006/relationships" xmlns:m="http://schemas.openxmlformats.org/officeDocument/2006/math" xmlns:v="urn:schemas-microsoft-com:vml" xmlns:wp14="http://schemas.microsoft.com/office/word/2010/wordprocessingDrawing" xmlns:wp="http://schemas.openxmlformats.org/drawingml/2006/wordprocessingDrawing" xmlns:w10="urn:schemas-microsoft-com:office:word" xmlns:w="http://schemas.openxmlformats.org/wordprocessingml/2006/main" xmlns:w14="http://schemas.microsoft.com/office/word/2010/wordml" xmlns:wpg="http://schemas.microsoft.com/office/word/2010/wordprocessingGroup" xmlns:wpi="http://schemas.microsoft.com/office/word/2010/wordprocessingInk" xmlns:wne="http://schemas.microsoft.com/office/word/2006/wordml" xmlns:wps="http://schemas.microsoft.com/office/word/2010/wordprocessingShape" mc:Ignorable="w14 wp14">
   <w:p>
     <w:pPr>
       <w:pStyle w:val="Kopfzeile"/>
@@ -1093,7 +1004,7 @@
                   <a:blip r:embed="rId1" cstate="print">
                     <a:extLst>
                       <a:ext uri="{28A0092B-C50C-407E-A947-70E740481C1C}">
-                        <a14:useLocalDpi xmlns:a14="http://schemas.microsoft.com/office/drawing/2010/main" xmlns:wps="http://schemas.microsoft.com/office/word/2010/wordprocessingShape" xmlns:wpi="http://schemas.microsoft.com/office/word/2010/wordprocessingInk" xmlns:wpg="http://schemas.microsoft.com/office/word/2010/wordprocessingGroup" xmlns:w14="http://schemas.microsoft.com/office/word/2010/wordml" xmlns:w="http://schemas.openxmlformats.org/wordprocessingml/2006/main" xmlns:w10="urn:schemas-microsoft-com:office:word" xmlns:wp14="http://schemas.microsoft.com/office/word/2010/wordprocessingDrawing" xmlns:v="urn:schemas-microsoft-com:vml" xmlns:o="urn:schemas-microsoft-com:office:office" xmlns:mc="http://schemas.openxmlformats.org/markup-compatibility/2006" xmlns:wpc="http://schemas.microsoft.com/office/word/2010/wordprocessingCanvas" xmlns="" val="0"/>
+                        <a14:useLocalDpi xmlns:a14="http://schemas.microsoft.com/office/drawing/2010/main" val="0"/>
                       </a:ext>
                     </a:extLst>
                   </a:blip>
@@ -1142,7 +1053,7 @@
 </file>
 
 <file path=word/numbering.xml><?xml version="1.0" encoding="utf-8"?>
-<w:numbering xmlns:ve="http://schemas.openxmlformats.org/markup-compatibility/2006" xmlns:o="urn:schemas-microsoft-com:office:office" xmlns:r="http://schemas.openxmlformats.org/officeDocument/2006/relationships" xmlns:m="http://schemas.openxmlformats.org/officeDocument/2006/math" xmlns:v="urn:schemas-microsoft-com:vml" xmlns:wp="http://schemas.openxmlformats.org/drawingml/2006/wordprocessingDrawing" xmlns:w10="urn:schemas-microsoft-com:office:word" xmlns:w="http://schemas.openxmlformats.org/wordprocessingml/2006/main" xmlns:wne="http://schemas.microsoft.com/office/word/2006/wordml">
+<w:numbering xmlns:wpc="http://schemas.microsoft.com/office/word/2010/wordprocessingCanvas" xmlns:mc="http://schemas.openxmlformats.org/markup-compatibility/2006" xmlns:o="urn:schemas-microsoft-com:office:office" xmlns:r="http://schemas.openxmlformats.org/officeDocument/2006/relationships" xmlns:m="http://schemas.openxmlformats.org/officeDocument/2006/math" xmlns:v="urn:schemas-microsoft-com:vml" xmlns:wp14="http://schemas.microsoft.com/office/word/2010/wordprocessingDrawing" xmlns:wp="http://schemas.openxmlformats.org/drawingml/2006/wordprocessingDrawing" xmlns:w10="urn:schemas-microsoft-com:office:word" xmlns:w="http://schemas.openxmlformats.org/wordprocessingml/2006/main" xmlns:w14="http://schemas.microsoft.com/office/word/2010/wordml" xmlns:wpg="http://schemas.microsoft.com/office/word/2010/wordprocessingGroup" xmlns:wpi="http://schemas.microsoft.com/office/word/2010/wordprocessingInk" xmlns:wne="http://schemas.microsoft.com/office/word/2006/wordml" xmlns:wps="http://schemas.microsoft.com/office/word/2010/wordprocessingShape" mc:Ignorable="w14 wp14">
   <w:abstractNum w:abstractNumId="0">
     <w:nsid w:val="1F8E48AC"/>
     <w:multiLevelType w:val="multilevel"/>
@@ -1744,7 +1655,7 @@
 </file>
 
 <file path=word/styles.xml><?xml version="1.0" encoding="utf-8"?>
-<w:styles xmlns:r="http://schemas.openxmlformats.org/officeDocument/2006/relationships" xmlns:w="http://schemas.openxmlformats.org/wordprocessingml/2006/main">
+<w:styles xmlns:mc="http://schemas.openxmlformats.org/markup-compatibility/2006" xmlns:r="http://schemas.openxmlformats.org/officeDocument/2006/relationships" xmlns:w="http://schemas.openxmlformats.org/wordprocessingml/2006/main" xmlns:w14="http://schemas.microsoft.com/office/word/2010/wordml" mc:Ignorable="w14">
   <w:docDefaults>
     <w:rPrDefault>
       <w:rPr>
@@ -2172,7 +2083,6 @@
     <w:uiPriority w:val="99"/>
     <w:semiHidden/>
     <w:unhideWhenUsed/>
-    <w:qFormat/>
     <w:tblPr>
       <w:tblInd w:w="0" w:type="dxa"/>
       <w:tblCellMar>
@@ -2214,7 +2124,7 @@
       <w:shd w:val="clear" w:color="auto" w:fill="DBE5F1" w:themeFill="accent1" w:themeFillTint="33"/>
     </w:rPr>
   </w:style>
-  <w:style w:type="table" w:styleId="Tabellengitternetz">
+  <w:style w:type="table" w:styleId="Tabellenraster">
     <w:name w:val="Table Grid"/>
     <w:basedOn w:val="NormaleTabelle"/>
     <w:uiPriority w:val="59"/>
@@ -2918,11 +2828,11 @@
       <w:contextualSpacing/>
     </w:pPr>
   </w:style>
-  <w:style w:type="paragraph" w:styleId="Anfhrungszeichen">
+  <w:style w:type="paragraph" w:styleId="Zitat">
     <w:name w:val="Quote"/>
     <w:basedOn w:val="Standard"/>
     <w:next w:val="Standard"/>
-    <w:link w:val="AnfhrungszeichenZchn"/>
+    <w:link w:val="ZitatZchn"/>
     <w:uiPriority w:val="29"/>
     <w:qFormat/>
     <w:rsid w:val="003C3BB7"/>
@@ -2931,10 +2841,10 @@
       <w:iCs/>
     </w:rPr>
   </w:style>
-  <w:style w:type="character" w:customStyle="1" w:styleId="AnfhrungszeichenZchn">
-    <w:name w:val="Anführungszeichen Zchn"/>
+  <w:style w:type="character" w:customStyle="1" w:styleId="ZitatZchn">
+    <w:name w:val="Zitat Zchn"/>
     <w:basedOn w:val="Absatz-Standardschriftart"/>
-    <w:link w:val="Anfhrungszeichen"/>
+    <w:link w:val="Zitat"/>
     <w:uiPriority w:val="29"/>
     <w:rsid w:val="003C3BB7"/>
     <w:rPr>
@@ -2944,11 +2854,11 @@
       <w:szCs w:val="20"/>
     </w:rPr>
   </w:style>
-  <w:style w:type="paragraph" w:styleId="IntensivesAnfhrungszeichen">
+  <w:style w:type="paragraph" w:styleId="IntensivesZitat">
     <w:name w:val="Intense Quote"/>
     <w:basedOn w:val="Standard"/>
     <w:next w:val="Standard"/>
-    <w:link w:val="IntensivesAnfhrungszeichenZchn"/>
+    <w:link w:val="IntensivesZitatZchn"/>
     <w:uiPriority w:val="30"/>
     <w:qFormat/>
     <w:rsid w:val="003C3BB7"/>
@@ -2967,10 +2877,10 @@
       <w:color w:val="4F81BD" w:themeColor="accent1"/>
     </w:rPr>
   </w:style>
-  <w:style w:type="character" w:customStyle="1" w:styleId="IntensivesAnfhrungszeichenZchn">
-    <w:name w:val="Intensives Anführungszeichen Zchn"/>
+  <w:style w:type="character" w:customStyle="1" w:styleId="IntensivesZitatZchn">
+    <w:name w:val="Intensives Zitat Zchn"/>
     <w:basedOn w:val="Absatz-Standardschriftart"/>
-    <w:link w:val="IntensivesAnfhrungszeichen"/>
+    <w:link w:val="IntensivesZitat"/>
     <w:uiPriority w:val="30"/>
     <w:rsid w:val="003C3BB7"/>
     <w:rPr>
@@ -4948,7 +4858,7 @@
 </file>
 
 <file path=customXml/itemProps1.xml><?xml version="1.0" encoding="utf-8"?>
-<ds:datastoreItem xmlns:ds="http://schemas.openxmlformats.org/officeDocument/2006/customXml" ds:itemID="{BB97BE09-89D2-4DD4-B732-B43713476096}">
+<ds:datastoreItem xmlns:ds="http://schemas.openxmlformats.org/officeDocument/2006/customXml" ds:itemID="{BD18E636-CABD-4A13-A607-1B4F62331D56}">
   <ds:schemaRefs>
     <ds:schemaRef ds:uri="http://schemas.openxmlformats.org/officeDocument/2006/bibliography"/>
   </ds:schemaRefs>

</xml_diff>